<commit_message>
se agregaron mas datos
</commit_message>
<xml_diff>
--- a/hola.docx
+++ b/hola.docx
@@ -19,6 +19,8 @@
       <w:r>
         <w:t>Como estas</w:t>
       </w:r>
+      <w:bookmarkStart w:id="0" w:name="_GoBack"/>
+      <w:bookmarkEnd w:id="0"/>
     </w:p>
     <w:p>
       <w:pPr>
@@ -32,11 +34,247 @@
         </w:rPr>
         <w:t>Que me cuentas por donde te encuentras</w:t>
       </w:r>
+      <w:r>
+        <w:rPr>
+          <w:noProof/>
+          <w:u w:val="single"/>
+          <w:lang w:eastAsia="es-PE"/>
+        </w:rPr>
+        <w:drawing>
+          <wp:inline distT="0" distB="0" distL="0" distR="0">
+            <wp:extent cx="5400040" cy="2735580"/>
+            <wp:effectExtent l="0" t="0" r="0" b="7620"/>
+            <wp:docPr id="1" name="Imagen 1"/>
+            <wp:cNvGraphicFramePr>
+              <a:graphicFrameLocks xmlns:a="http://schemas.openxmlformats.org/drawingml/2006/main" noChangeAspect="1"/>
+            </wp:cNvGraphicFramePr>
+            <a:graphic xmlns:a="http://schemas.openxmlformats.org/drawingml/2006/main">
+              <a:graphicData uri="http://schemas.openxmlformats.org/drawingml/2006/picture">
+                <pic:pic xmlns:pic="http://schemas.openxmlformats.org/drawingml/2006/picture">
+                  <pic:nvPicPr>
+                    <pic:cNvPr id="1" name="8A8579.tmp"/>
+                    <pic:cNvPicPr/>
+                  </pic:nvPicPr>
+                  <pic:blipFill>
+                    <a:blip r:embed="rId4">
+                      <a:extLst>
+                        <a:ext uri="{28A0092B-C50C-407E-A947-70E740481C1C}">
+                          <a14:useLocalDpi xmlns:a14="http://schemas.microsoft.com/office/drawing/2010/main" val="0"/>
+                        </a:ext>
+                      </a:extLst>
+                    </a:blip>
+                    <a:stretch>
+                      <a:fillRect/>
+                    </a:stretch>
+                  </pic:blipFill>
+                  <pic:spPr>
+                    <a:xfrm>
+                      <a:off x="0" y="0"/>
+                      <a:ext cx="5400040" cy="2735580"/>
+                    </a:xfrm>
+                    <a:prstGeom prst="rect">
+                      <a:avLst/>
+                    </a:prstGeom>
+                  </pic:spPr>
+                </pic:pic>
+              </a:graphicData>
+            </a:graphic>
+          </wp:inline>
+        </w:drawing>
+      </w:r>
     </w:p>
+    <w:tbl>
+      <w:tblPr>
+        <w:tblStyle w:val="Tablaconcuadrcula"/>
+        <w:tblW w:w="0" w:type="auto"/>
+        <w:tblLook w:val="04A0" w:firstRow="1" w:lastRow="0" w:firstColumn="1" w:lastColumn="0" w:noHBand="0" w:noVBand="1"/>
+      </w:tblPr>
+      <w:tblGrid>
+        <w:gridCol w:w="2831"/>
+        <w:gridCol w:w="2831"/>
+        <w:gridCol w:w="2832"/>
+      </w:tblGrid>
+      <w:tr>
+        <w:tc>
+          <w:tcPr>
+            <w:tcW w:w="2831" w:type="dxa"/>
+          </w:tcPr>
+          <w:p>
+            <w:pPr>
+              <w:rPr>
+                <w:u w:val="single"/>
+              </w:rPr>
+            </w:pPr>
+            <w:r>
+              <w:rPr>
+                <w:u w:val="single"/>
+              </w:rPr>
+              <w:t xml:space="preserve">Hola </w:t>
+            </w:r>
+          </w:p>
+        </w:tc>
+        <w:tc>
+          <w:tcPr>
+            <w:tcW w:w="2831" w:type="dxa"/>
+          </w:tcPr>
+          <w:p>
+            <w:pPr>
+              <w:rPr>
+                <w:u w:val="single"/>
+              </w:rPr>
+            </w:pPr>
+            <w:r>
+              <w:rPr>
+                <w:u w:val="single"/>
+              </w:rPr>
+              <w:t xml:space="preserve">Como </w:t>
+            </w:r>
+          </w:p>
+        </w:tc>
+        <w:tc>
+          <w:tcPr>
+            <w:tcW w:w="2832" w:type="dxa"/>
+          </w:tcPr>
+          <w:p>
+            <w:pPr>
+              <w:rPr>
+                <w:u w:val="single"/>
+              </w:rPr>
+            </w:pPr>
+            <w:proofErr w:type="spellStart"/>
+            <w:r>
+              <w:rPr>
+                <w:u w:val="single"/>
+              </w:rPr>
+              <w:t>vasss</w:t>
+            </w:r>
+            <w:proofErr w:type="spellEnd"/>
+          </w:p>
+        </w:tc>
+      </w:tr>
+      <w:tr>
+        <w:tc>
+          <w:tcPr>
+            <w:tcW w:w="2831" w:type="dxa"/>
+          </w:tcPr>
+          <w:p>
+            <w:pPr>
+              <w:rPr>
+                <w:u w:val="single"/>
+              </w:rPr>
+            </w:pPr>
+          </w:p>
+        </w:tc>
+        <w:tc>
+          <w:tcPr>
+            <w:tcW w:w="2831" w:type="dxa"/>
+          </w:tcPr>
+          <w:p>
+            <w:pPr>
+              <w:rPr>
+                <w:u w:val="single"/>
+              </w:rPr>
+            </w:pPr>
+          </w:p>
+        </w:tc>
+        <w:tc>
+          <w:tcPr>
+            <w:tcW w:w="2832" w:type="dxa"/>
+          </w:tcPr>
+          <w:p>
+            <w:pPr>
+              <w:rPr>
+                <w:u w:val="single"/>
+              </w:rPr>
+            </w:pPr>
+          </w:p>
+        </w:tc>
+      </w:tr>
+      <w:tr>
+        <w:tc>
+          <w:tcPr>
+            <w:tcW w:w="2831" w:type="dxa"/>
+          </w:tcPr>
+          <w:p>
+            <w:pPr>
+              <w:rPr>
+                <w:u w:val="single"/>
+              </w:rPr>
+            </w:pPr>
+          </w:p>
+        </w:tc>
+        <w:tc>
+          <w:tcPr>
+            <w:tcW w:w="2831" w:type="dxa"/>
+          </w:tcPr>
+          <w:p>
+            <w:pPr>
+              <w:rPr>
+                <w:u w:val="single"/>
+              </w:rPr>
+            </w:pPr>
+          </w:p>
+        </w:tc>
+        <w:tc>
+          <w:tcPr>
+            <w:tcW w:w="2832" w:type="dxa"/>
+          </w:tcPr>
+          <w:p>
+            <w:pPr>
+              <w:rPr>
+                <w:u w:val="single"/>
+              </w:rPr>
+            </w:pPr>
+          </w:p>
+        </w:tc>
+      </w:tr>
+      <w:tr>
+        <w:tc>
+          <w:tcPr>
+            <w:tcW w:w="2831" w:type="dxa"/>
+          </w:tcPr>
+          <w:p>
+            <w:pPr>
+              <w:rPr>
+                <w:u w:val="single"/>
+              </w:rPr>
+            </w:pPr>
+          </w:p>
+        </w:tc>
+        <w:tc>
+          <w:tcPr>
+            <w:tcW w:w="2831" w:type="dxa"/>
+          </w:tcPr>
+          <w:p>
+            <w:pPr>
+              <w:rPr>
+                <w:u w:val="single"/>
+              </w:rPr>
+            </w:pPr>
+          </w:p>
+        </w:tc>
+        <w:tc>
+          <w:tcPr>
+            <w:tcW w:w="2832" w:type="dxa"/>
+          </w:tcPr>
+          <w:p>
+            <w:pPr>
+              <w:rPr>
+                <w:u w:val="single"/>
+              </w:rPr>
+            </w:pPr>
+          </w:p>
+        </w:tc>
+      </w:tr>
+    </w:tbl>
     <w:p>
-      <w:bookmarkStart w:id="0" w:name="_GoBack"/>
-      <w:bookmarkEnd w:id="0"/>
+      <w:pPr>
+        <w:rPr>
+          <w:u w:val="single"/>
+        </w:rPr>
+      </w:pPr>
     </w:p>
+    <w:p/>
     <w:sectPr>
       <w:pgSz w:w="11906" w:h="16838"/>
       <w:pgMar w:top="1417" w:right="1701" w:bottom="1417" w:left="1701" w:header="708" w:footer="708" w:gutter="0"/>
@@ -468,6 +706,32 @@
     <w:semiHidden/>
     <w:unhideWhenUsed/>
   </w:style>
+  <w:style w:type="table" w:styleId="Tablaconcuadrcula">
+    <w:name w:val="Table Grid"/>
+    <w:basedOn w:val="Tablanormal"/>
+    <w:uiPriority w:val="39"/>
+    <w:rsid w:val="002E23CC"/>
+    <w:pPr>
+      <w:spacing w:after="0" w:line="240" w:lineRule="auto"/>
+    </w:pPr>
+    <w:tblPr>
+      <w:tblInd w:w="0" w:type="dxa"/>
+      <w:tblBorders>
+        <w:top w:val="single" w:sz="4" w:space="0" w:color="auto"/>
+        <w:left w:val="single" w:sz="4" w:space="0" w:color="auto"/>
+        <w:bottom w:val="single" w:sz="4" w:space="0" w:color="auto"/>
+        <w:right w:val="single" w:sz="4" w:space="0" w:color="auto"/>
+        <w:insideH w:val="single" w:sz="4" w:space="0" w:color="auto"/>
+        <w:insideV w:val="single" w:sz="4" w:space="0" w:color="auto"/>
+      </w:tblBorders>
+      <w:tblCellMar>
+        <w:top w:w="0" w:type="dxa"/>
+        <w:left w:w="108" w:type="dxa"/>
+        <w:bottom w:w="0" w:type="dxa"/>
+        <w:right w:w="108" w:type="dxa"/>
+      </w:tblCellMar>
+    </w:tblPr>
+  </w:style>
 </w:styles>
 </file>
 

</xml_diff>